<commit_message>
added bi analytics sample paper
</commit_message>
<xml_diff>
--- a/papers/8tth/database design and developmne a BI based Approach.docx
+++ b/papers/8tth/database design and developmne a BI based Approach.docx
@@ -313,15 +313,917 @@
           <w:lang w:val="en-GB"/>
         </w:rPr>
       </w:pPr>
-    </w:p>
-    <w:p>
-      <w:pPr>
-        <w:rPr>
-          <w:lang w:val="en-GB"/>
-        </w:rPr>
-      </w:pPr>
+      <w:r>
+        <w:rPr>
+          <w:lang w:val="en-GB"/>
+        </w:rPr>
+        <w:t xml:space="preserve">The application of </w:t>
+      </w:r>
+      <w:proofErr w:type="spellStart"/>
+      <w:r>
+        <w:rPr>
+          <w:lang w:val="en-GB"/>
+        </w:rPr>
+        <w:t>Bsuines</w:t>
+      </w:r>
+      <w:proofErr w:type="spellEnd"/>
+      <w:r>
+        <w:rPr>
+          <w:lang w:val="en-GB"/>
+        </w:rPr>
+        <w:t xml:space="preserve"> </w:t>
+      </w:r>
+      <w:proofErr w:type="spellStart"/>
+      <w:r>
+        <w:rPr>
+          <w:lang w:val="en-GB"/>
+        </w:rPr>
+        <w:t>ontellgence</w:t>
+      </w:r>
+      <w:proofErr w:type="spellEnd"/>
+      <w:r>
+        <w:rPr>
+          <w:lang w:val="en-GB"/>
+        </w:rPr>
+        <w:t xml:space="preserve"> information systems </w:t>
+      </w:r>
+      <w:proofErr w:type="spellStart"/>
+      <w:r>
+        <w:rPr>
+          <w:lang w:val="en-GB"/>
+        </w:rPr>
+        <w:t>havesoabn</w:t>
+      </w:r>
+      <w:proofErr w:type="spellEnd"/>
+      <w:r>
+        <w:rPr>
+          <w:lang w:val="en-GB"/>
+        </w:rPr>
+        <w:t xml:space="preserve"> </w:t>
+      </w:r>
+      <w:proofErr w:type="gramStart"/>
+      <w:r>
+        <w:rPr>
+          <w:lang w:val="en-GB"/>
+        </w:rPr>
+        <w:t xml:space="preserve">across  </w:t>
+      </w:r>
+      <w:proofErr w:type="spellStart"/>
+      <w:r>
+        <w:rPr>
+          <w:lang w:val="en-GB"/>
+        </w:rPr>
+        <w:t>diffenrt</w:t>
+      </w:r>
+      <w:proofErr w:type="spellEnd"/>
+      <w:proofErr w:type="gramEnd"/>
+      <w:r>
+        <w:rPr>
+          <w:lang w:val="en-GB"/>
+        </w:rPr>
+        <w:t xml:space="preserve"> </w:t>
+      </w:r>
+      <w:proofErr w:type="spellStart"/>
+      <w:r>
+        <w:rPr>
+          <w:lang w:val="en-GB"/>
+        </w:rPr>
+        <w:t>crss</w:t>
+      </w:r>
+      <w:proofErr w:type="spellEnd"/>
+      <w:r>
+        <w:rPr>
+          <w:lang w:val="en-GB"/>
+        </w:rPr>
+        <w:t xml:space="preserve"> </w:t>
+      </w:r>
+      <w:proofErr w:type="spellStart"/>
+      <w:r>
+        <w:rPr>
+          <w:lang w:val="en-GB"/>
+        </w:rPr>
+        <w:t>orgnisatunal</w:t>
+      </w:r>
+      <w:proofErr w:type="spellEnd"/>
+      <w:r>
+        <w:rPr>
+          <w:lang w:val="en-GB"/>
+        </w:rPr>
+        <w:t xml:space="preserve"> functions.</w:t>
+      </w:r>
+      <w:r>
+        <w:rPr>
+          <w:lang w:val="en-GB"/>
+        </w:rPr>
+        <w:t xml:space="preserve"> </w:t>
+      </w:r>
+      <w:proofErr w:type="spellStart"/>
+      <w:r>
+        <w:rPr>
+          <w:lang w:val="en-GB"/>
+        </w:rPr>
+        <w:t>Comaonies</w:t>
+      </w:r>
+      <w:proofErr w:type="spellEnd"/>
+      <w:r>
+        <w:rPr>
+          <w:lang w:val="en-GB"/>
+        </w:rPr>
+        <w:t xml:space="preserve"> and </w:t>
+      </w:r>
+      <w:proofErr w:type="spellStart"/>
+      <w:r>
+        <w:rPr>
+          <w:lang w:val="en-GB"/>
+        </w:rPr>
+        <w:t>orgnaisatia</w:t>
+      </w:r>
+      <w:proofErr w:type="spellEnd"/>
+      <w:r>
+        <w:rPr>
+          <w:lang w:val="en-GB"/>
+        </w:rPr>
+        <w:t xml:space="preserve"> re spending more </w:t>
+      </w:r>
+      <w:proofErr w:type="spellStart"/>
+      <w:r>
+        <w:rPr>
+          <w:lang w:val="en-GB"/>
+        </w:rPr>
+        <w:t>more</w:t>
+      </w:r>
+      <w:proofErr w:type="spellEnd"/>
+      <w:r>
+        <w:rPr>
+          <w:lang w:val="en-GB"/>
+        </w:rPr>
+        <w:t xml:space="preserve"> and </w:t>
+      </w:r>
+      <w:proofErr w:type="spellStart"/>
+      <w:r>
+        <w:rPr>
+          <w:lang w:val="en-GB"/>
+        </w:rPr>
+        <w:t>f</w:t>
+      </w:r>
+      <w:r>
+        <w:rPr>
+          <w:lang w:val="en-GB"/>
+        </w:rPr>
+        <w:t>inanacil</w:t>
+      </w:r>
+      <w:proofErr w:type="spellEnd"/>
+      <w:r>
+        <w:rPr>
+          <w:lang w:val="en-GB"/>
+        </w:rPr>
+        <w:t xml:space="preserve"> </w:t>
+      </w:r>
+      <w:proofErr w:type="spellStart"/>
+      <w:r>
+        <w:rPr>
+          <w:lang w:val="en-GB"/>
+        </w:rPr>
+        <w:t>resiurces</w:t>
+      </w:r>
+      <w:proofErr w:type="spellEnd"/>
+      <w:r>
+        <w:rPr>
+          <w:lang w:val="en-GB"/>
+        </w:rPr>
+        <w:t xml:space="preserve"> </w:t>
+      </w:r>
+      <w:r>
+        <w:rPr>
+          <w:lang w:val="en-GB"/>
+        </w:rPr>
+        <w:t xml:space="preserve">I trying to either </w:t>
+      </w:r>
+      <w:r>
+        <w:rPr>
+          <w:lang w:val="en-GB"/>
+        </w:rPr>
+        <w:t xml:space="preserve">r acquire data, protect it </w:t>
+      </w:r>
+      <w:proofErr w:type="gramStart"/>
+      <w:r>
+        <w:rPr>
+          <w:lang w:val="en-GB"/>
+        </w:rPr>
+        <w:t xml:space="preserve">or </w:t>
+      </w:r>
+      <w:r>
+        <w:rPr>
+          <w:lang w:val="en-GB"/>
+        </w:rPr>
+        <w:t xml:space="preserve"> analyse</w:t>
+      </w:r>
+      <w:proofErr w:type="gramEnd"/>
+      <w:r>
+        <w:rPr>
+          <w:lang w:val="en-GB"/>
+        </w:rPr>
+        <w:t xml:space="preserve"> the same information. </w:t>
+      </w:r>
+      <w:r>
+        <w:rPr>
+          <w:lang w:val="en-GB"/>
+        </w:rPr>
+        <w:t xml:space="preserve">Its vital thigh to </w:t>
+      </w:r>
+      <w:proofErr w:type="spellStart"/>
+      <w:r>
+        <w:rPr>
+          <w:lang w:val="en-GB"/>
+        </w:rPr>
+        <w:t>cnsdre</w:t>
+      </w:r>
+      <w:proofErr w:type="spellEnd"/>
+      <w:r>
+        <w:rPr>
+          <w:lang w:val="en-GB"/>
+        </w:rPr>
+        <w:t xml:space="preserve"> the three stages of data </w:t>
+      </w:r>
+      <w:proofErr w:type="spellStart"/>
+      <w:r>
+        <w:rPr>
+          <w:lang w:val="en-GB"/>
+        </w:rPr>
+        <w:t>ecven</w:t>
+      </w:r>
+      <w:proofErr w:type="spellEnd"/>
+      <w:r>
+        <w:rPr>
+          <w:lang w:val="en-GB"/>
+        </w:rPr>
+        <w:t xml:space="preserve"> as </w:t>
+      </w:r>
+      <w:proofErr w:type="spellStart"/>
+      <w:r>
+        <w:rPr>
+          <w:lang w:val="en-GB"/>
+        </w:rPr>
+        <w:t>weh</w:t>
+      </w:r>
+      <w:proofErr w:type="spellEnd"/>
+      <w:r>
+        <w:rPr>
+          <w:lang w:val="en-GB"/>
+        </w:rPr>
+        <w:t xml:space="preserve"> devolve </w:t>
+      </w:r>
+      <w:proofErr w:type="spellStart"/>
+      <w:r>
+        <w:rPr>
+          <w:lang w:val="en-GB"/>
+        </w:rPr>
+        <w:t>deepr</w:t>
+      </w:r>
+      <w:proofErr w:type="spellEnd"/>
+      <w:r>
+        <w:rPr>
+          <w:lang w:val="en-GB"/>
+        </w:rPr>
+        <w:t xml:space="preserve"> </w:t>
+      </w:r>
+      <w:proofErr w:type="spellStart"/>
+      <w:r>
+        <w:rPr>
+          <w:lang w:val="en-GB"/>
+        </w:rPr>
+        <w:t>intonth</w:t>
+      </w:r>
+      <w:proofErr w:type="spellEnd"/>
+      <w:r>
+        <w:rPr>
+          <w:lang w:val="en-GB"/>
+        </w:rPr>
+        <w:t xml:space="preserve"> discus </w:t>
+      </w:r>
+      <w:proofErr w:type="spellStart"/>
+      <w:r>
+        <w:rPr>
+          <w:lang w:val="en-GB"/>
+        </w:rPr>
+        <w:t>susrtounfdnug</w:t>
+      </w:r>
+      <w:proofErr w:type="spellEnd"/>
+      <w:r>
+        <w:rPr>
+          <w:lang w:val="en-GB"/>
+        </w:rPr>
+        <w:t xml:space="preserve"> the </w:t>
+      </w:r>
+      <w:proofErr w:type="spellStart"/>
+      <w:r>
+        <w:rPr>
+          <w:lang w:val="en-GB"/>
+        </w:rPr>
+        <w:t>whoeile</w:t>
+      </w:r>
+      <w:proofErr w:type="spellEnd"/>
+      <w:r>
+        <w:rPr>
+          <w:lang w:val="en-GB"/>
+        </w:rPr>
+        <w:t xml:space="preserve"> </w:t>
+      </w:r>
+      <w:proofErr w:type="spellStart"/>
+      <w:r>
+        <w:rPr>
+          <w:lang w:val="en-GB"/>
+        </w:rPr>
+        <w:t>syery</w:t>
+      </w:r>
+      <w:proofErr w:type="spellEnd"/>
+      <w:r>
+        <w:rPr>
+          <w:lang w:val="en-GB"/>
+        </w:rPr>
+        <w:t xml:space="preserve"> of </w:t>
+      </w:r>
+      <w:r>
+        <w:rPr>
+          <w:lang w:val="en-GB"/>
+        </w:rPr>
+        <w:t xml:space="preserve">BIs systems. The Bi </w:t>
+      </w:r>
+      <w:proofErr w:type="spellStart"/>
+      <w:r>
+        <w:rPr>
+          <w:lang w:val="en-GB"/>
+        </w:rPr>
+        <w:t>percss</w:t>
+      </w:r>
+      <w:proofErr w:type="spellEnd"/>
+      <w:r>
+        <w:rPr>
+          <w:lang w:val="en-GB"/>
+        </w:rPr>
+        <w:t xml:space="preserve"> takes </w:t>
+      </w:r>
+      <w:proofErr w:type="spellStart"/>
+      <w:r>
+        <w:rPr>
+          <w:lang w:val="en-GB"/>
+        </w:rPr>
+        <w:t>incto</w:t>
+      </w:r>
+      <w:proofErr w:type="spellEnd"/>
+      <w:r>
+        <w:rPr>
+          <w:lang w:val="en-GB"/>
+        </w:rPr>
+        <w:t xml:space="preserve"> account for </w:t>
+      </w:r>
+      <w:proofErr w:type="spellStart"/>
+      <w:r>
+        <w:rPr>
+          <w:lang w:val="en-GB"/>
+        </w:rPr>
+        <w:t>difetstages</w:t>
+      </w:r>
+      <w:proofErr w:type="spellEnd"/>
+      <w:r>
+        <w:rPr>
+          <w:lang w:val="en-GB"/>
+        </w:rPr>
+        <w:t xml:space="preserve"> of </w:t>
+      </w:r>
+      <w:proofErr w:type="spellStart"/>
+      <w:r>
+        <w:rPr>
+          <w:lang w:val="en-GB"/>
+        </w:rPr>
+        <w:t>manbging</w:t>
+      </w:r>
+      <w:proofErr w:type="spellEnd"/>
+      <w:r>
+        <w:rPr>
+          <w:lang w:val="en-GB"/>
+        </w:rPr>
+        <w:t xml:space="preserve"> the data </w:t>
+      </w:r>
+      <w:proofErr w:type="spellStart"/>
+      <w:r>
+        <w:rPr>
+          <w:lang w:val="en-GB"/>
+        </w:rPr>
+        <w:t>prpcess</w:t>
+      </w:r>
+      <w:proofErr w:type="spellEnd"/>
+      <w:r>
+        <w:rPr>
+          <w:lang w:val="en-GB"/>
+        </w:rPr>
+        <w:t>:</w:t>
+      </w:r>
+    </w:p>
+    <w:p>
+      <w:pPr>
+        <w:pStyle w:val="ListParagraph"/>
+        <w:numPr>
+          <w:ilvl w:val="0"/>
+          <w:numId w:val="1"/>
+        </w:numPr>
+        <w:rPr>
+          <w:lang w:val="en-GB"/>
+        </w:rPr>
+      </w:pPr>
+      <w:r>
+        <w:rPr>
+          <w:lang w:val="en-GB"/>
+        </w:rPr>
+        <w:t xml:space="preserve">Data </w:t>
+      </w:r>
+      <w:proofErr w:type="spellStart"/>
+      <w:r>
+        <w:rPr>
+          <w:lang w:val="en-GB"/>
+        </w:rPr>
+        <w:t>acaquisuiion</w:t>
+      </w:r>
+      <w:proofErr w:type="spellEnd"/>
+    </w:p>
+    <w:p>
+      <w:pPr>
+        <w:pStyle w:val="ListParagraph"/>
+        <w:numPr>
+          <w:ilvl w:val="0"/>
+          <w:numId w:val="1"/>
+        </w:numPr>
+        <w:rPr>
+          <w:lang w:val="en-GB"/>
+        </w:rPr>
+      </w:pPr>
+      <w:r>
+        <w:rPr>
+          <w:lang w:val="en-GB"/>
+        </w:rPr>
+        <w:t xml:space="preserve">Data storage </w:t>
+      </w:r>
+    </w:p>
+    <w:p>
+      <w:pPr>
+        <w:pStyle w:val="ListParagraph"/>
+        <w:numPr>
+          <w:ilvl w:val="0"/>
+          <w:numId w:val="1"/>
+        </w:numPr>
+        <w:rPr>
+          <w:lang w:val="en-GB"/>
+        </w:rPr>
+      </w:pPr>
+      <w:r>
+        <w:rPr>
+          <w:lang w:val="en-GB"/>
+        </w:rPr>
+        <w:t xml:space="preserve">Data </w:t>
+      </w:r>
+      <w:proofErr w:type="spellStart"/>
+      <w:r>
+        <w:rPr>
+          <w:lang w:val="en-GB"/>
+        </w:rPr>
+        <w:t>manioulatins</w:t>
+      </w:r>
+      <w:proofErr w:type="spellEnd"/>
+      <w:r>
+        <w:rPr>
+          <w:lang w:val="en-GB"/>
+        </w:rPr>
+        <w:t xml:space="preserve"> and </w:t>
+      </w:r>
+      <w:proofErr w:type="spellStart"/>
+      <w:r>
+        <w:rPr>
+          <w:lang w:val="en-GB"/>
+        </w:rPr>
+        <w:t>anaykyso</w:t>
+      </w:r>
+      <w:proofErr w:type="spellEnd"/>
+    </w:p>
+    <w:p>
+      <w:pPr>
+        <w:pStyle w:val="ListParagraph"/>
+        <w:numPr>
+          <w:ilvl w:val="0"/>
+          <w:numId w:val="1"/>
+        </w:numPr>
+        <w:rPr>
+          <w:lang w:val="en-GB"/>
+        </w:rPr>
+      </w:pPr>
+      <w:r>
+        <w:rPr>
+          <w:lang w:val="en-GB"/>
+        </w:rPr>
+        <w:t xml:space="preserve">Data </w:t>
+      </w:r>
+      <w:proofErr w:type="spellStart"/>
+      <w:r>
+        <w:rPr>
+          <w:lang w:val="en-GB"/>
+        </w:rPr>
+        <w:t>peesbtstains</w:t>
+      </w:r>
+      <w:proofErr w:type="spellEnd"/>
+      <w:r>
+        <w:rPr>
+          <w:lang w:val="en-GB"/>
+        </w:rPr>
+        <w:t xml:space="preserve"> and </w:t>
+      </w:r>
+      <w:proofErr w:type="spellStart"/>
+      <w:r>
+        <w:rPr>
+          <w:lang w:val="en-GB"/>
+        </w:rPr>
+        <w:t>firesctsing</w:t>
+      </w:r>
+      <w:proofErr w:type="spellEnd"/>
+      <w:r>
+        <w:rPr>
+          <w:lang w:val="en-GB"/>
+        </w:rPr>
+        <w:t xml:space="preserve"> </w:t>
+      </w:r>
+    </w:p>
+    <w:p>
+      <w:pPr>
+        <w:rPr>
+          <w:lang w:val="en-GB"/>
+        </w:rPr>
+      </w:pPr>
+      <w:proofErr w:type="spellStart"/>
+      <w:r>
+        <w:rPr>
+          <w:lang w:val="en-GB"/>
+        </w:rPr>
+        <w:t>Opuo</w:t>
+      </w:r>
+      <w:proofErr w:type="spellEnd"/>
+      <w:r>
+        <w:rPr>
+          <w:lang w:val="en-GB"/>
+        </w:rPr>
+        <w:t xml:space="preserve"> to the </w:t>
+      </w:r>
+      <w:proofErr w:type="spellStart"/>
+      <w:r>
+        <w:rPr>
+          <w:lang w:val="en-GB"/>
+        </w:rPr>
+        <w:t>inceptin</w:t>
+      </w:r>
+      <w:proofErr w:type="spellEnd"/>
+      <w:r>
+        <w:rPr>
+          <w:lang w:val="en-GB"/>
+        </w:rPr>
+        <w:t xml:space="preserve"> of the business </w:t>
+      </w:r>
+      <w:proofErr w:type="spellStart"/>
+      <w:r>
+        <w:rPr>
+          <w:lang w:val="en-GB"/>
+        </w:rPr>
+        <w:t>appliicatio</w:t>
+      </w:r>
+      <w:proofErr w:type="spellEnd"/>
+      <w:r>
+        <w:rPr>
+          <w:lang w:val="en-GB"/>
+        </w:rPr>
+        <w:t xml:space="preserve"> </w:t>
+      </w:r>
+      <w:proofErr w:type="spellStart"/>
+      <w:r>
+        <w:rPr>
+          <w:lang w:val="en-GB"/>
+        </w:rPr>
+        <w:t>prgrammig</w:t>
+      </w:r>
+      <w:proofErr w:type="spellEnd"/>
+      <w:r>
+        <w:rPr>
+          <w:lang w:val="en-GB"/>
+        </w:rPr>
+        <w:t xml:space="preserve"> </w:t>
+      </w:r>
+      <w:proofErr w:type="spellStart"/>
+      <w:r>
+        <w:rPr>
+          <w:lang w:val="en-GB"/>
+        </w:rPr>
+        <w:t>intirdiced</w:t>
+      </w:r>
+      <w:proofErr w:type="spellEnd"/>
+      <w:r>
+        <w:rPr>
+          <w:lang w:val="en-GB"/>
+        </w:rPr>
+        <w:t xml:space="preserve"> by Watsons COBOL, the </w:t>
+      </w:r>
+      <w:proofErr w:type="spellStart"/>
+      <w:r>
+        <w:rPr>
+          <w:lang w:val="en-GB"/>
+        </w:rPr>
+        <w:t>prgaeimg</w:t>
+      </w:r>
+      <w:proofErr w:type="spellEnd"/>
+      <w:r>
+        <w:rPr>
+          <w:lang w:val="en-GB"/>
+        </w:rPr>
+        <w:t xml:space="preserve"> </w:t>
+      </w:r>
+      <w:proofErr w:type="spellStart"/>
+      <w:r>
+        <w:rPr>
+          <w:lang w:val="en-GB"/>
+        </w:rPr>
+        <w:t>lnauafes</w:t>
+      </w:r>
+      <w:proofErr w:type="spellEnd"/>
+      <w:r>
+        <w:rPr>
+          <w:lang w:val="en-GB"/>
+        </w:rPr>
+        <w:t xml:space="preserve"> </w:t>
+      </w:r>
+      <w:proofErr w:type="spellStart"/>
+      <w:r>
+        <w:rPr>
+          <w:lang w:val="en-GB"/>
+        </w:rPr>
+        <w:t>gecevloped</w:t>
+      </w:r>
+      <w:proofErr w:type="spellEnd"/>
+      <w:r>
+        <w:rPr>
+          <w:lang w:val="en-GB"/>
+        </w:rPr>
+        <w:t xml:space="preserve"> </w:t>
+      </w:r>
+      <w:proofErr w:type="spellStart"/>
+      <w:r>
+        <w:rPr>
+          <w:lang w:val="en-GB"/>
+        </w:rPr>
+        <w:t>atthis</w:t>
+      </w:r>
+      <w:proofErr w:type="spellEnd"/>
+      <w:r>
+        <w:rPr>
+          <w:lang w:val="en-GB"/>
+        </w:rPr>
+        <w:t xml:space="preserve"> era of time did </w:t>
+      </w:r>
+      <w:proofErr w:type="spellStart"/>
+      <w:r>
+        <w:rPr>
+          <w:lang w:val="en-GB"/>
+        </w:rPr>
+        <w:t xml:space="preserve">no </w:t>
+      </w:r>
+      <w:proofErr w:type="gramStart"/>
+      <w:r>
+        <w:rPr>
+          <w:lang w:val="en-GB"/>
+        </w:rPr>
+        <w:t>t</w:t>
+      </w:r>
+      <w:proofErr w:type="spellEnd"/>
+      <w:r>
+        <w:rPr>
+          <w:lang w:val="en-GB"/>
+        </w:rPr>
+        <w:t xml:space="preserve">  focus</w:t>
+      </w:r>
+      <w:proofErr w:type="gramEnd"/>
+      <w:r>
+        <w:rPr>
+          <w:lang w:val="en-GB"/>
+        </w:rPr>
+        <w:t xml:space="preserve"> fully </w:t>
+      </w:r>
+      <w:proofErr w:type="spellStart"/>
+      <w:r>
+        <w:rPr>
+          <w:lang w:val="en-GB"/>
+        </w:rPr>
+        <w:t>ontosome</w:t>
+      </w:r>
+      <w:proofErr w:type="spellEnd"/>
+      <w:r>
+        <w:rPr>
+          <w:lang w:val="en-GB"/>
+        </w:rPr>
+        <w:t xml:space="preserve"> of the </w:t>
+      </w:r>
+      <w:proofErr w:type="spellStart"/>
+      <w:r>
+        <w:rPr>
+          <w:lang w:val="en-GB"/>
+        </w:rPr>
+        <w:t>varous</w:t>
+      </w:r>
+      <w:proofErr w:type="spellEnd"/>
+      <w:r>
+        <w:rPr>
+          <w:lang w:val="en-GB"/>
+        </w:rPr>
+        <w:t xml:space="preserve"> </w:t>
+      </w:r>
+      <w:proofErr w:type="spellStart"/>
+      <w:r>
+        <w:rPr>
+          <w:lang w:val="en-GB"/>
+        </w:rPr>
+        <w:t>applicatons</w:t>
+      </w:r>
+      <w:proofErr w:type="spellEnd"/>
+      <w:r>
+        <w:rPr>
+          <w:lang w:val="en-GB"/>
+        </w:rPr>
+        <w:t xml:space="preserve"> and </w:t>
+      </w:r>
+      <w:proofErr w:type="spellStart"/>
+      <w:r>
+        <w:rPr>
+          <w:lang w:val="en-GB"/>
+        </w:rPr>
+        <w:t>ppsblities</w:t>
+      </w:r>
+      <w:proofErr w:type="spellEnd"/>
+      <w:r>
+        <w:rPr>
+          <w:lang w:val="en-GB"/>
+        </w:rPr>
+        <w:t xml:space="preserve"> poised by the </w:t>
+      </w:r>
+      <w:r>
+        <w:rPr>
+          <w:lang w:val="en-GB"/>
+        </w:rPr>
+        <w:t xml:space="preserve">BI systems, in reality </w:t>
+      </w:r>
+      <w:proofErr w:type="spellStart"/>
+      <w:r>
+        <w:rPr>
+          <w:lang w:val="en-GB"/>
+        </w:rPr>
+        <w:t>thoug</w:t>
+      </w:r>
+      <w:proofErr w:type="spellEnd"/>
+      <w:r>
+        <w:rPr>
+          <w:lang w:val="en-GB"/>
+        </w:rPr>
+        <w:t xml:space="preserve">, the </w:t>
+      </w:r>
+      <w:proofErr w:type="spellStart"/>
+      <w:r>
+        <w:rPr>
+          <w:lang w:val="en-GB"/>
+        </w:rPr>
+        <w:t>shofts</w:t>
+      </w:r>
+      <w:proofErr w:type="spellEnd"/>
+      <w:r>
+        <w:rPr>
+          <w:lang w:val="en-GB"/>
+        </w:rPr>
+        <w:t xml:space="preserve"> was rather focused in the </w:t>
+      </w:r>
+      <w:proofErr w:type="spellStart"/>
+      <w:r>
+        <w:rPr>
+          <w:lang w:val="en-GB"/>
+        </w:rPr>
+        <w:t>dffent</w:t>
+      </w:r>
+      <w:proofErr w:type="spellEnd"/>
+      <w:r>
+        <w:rPr>
+          <w:lang w:val="en-GB"/>
+        </w:rPr>
+        <w:t xml:space="preserve"> </w:t>
+      </w:r>
+      <w:proofErr w:type="spellStart"/>
+      <w:r>
+        <w:rPr>
+          <w:lang w:val="en-GB"/>
+        </w:rPr>
+        <w:t>posbbibities</w:t>
+      </w:r>
+      <w:proofErr w:type="spellEnd"/>
+      <w:r>
+        <w:rPr>
+          <w:lang w:val="en-GB"/>
+        </w:rPr>
+        <w:t xml:space="preserve"> that originated from the </w:t>
+      </w:r>
+      <w:proofErr w:type="spellStart"/>
+      <w:r>
+        <w:rPr>
+          <w:lang w:val="en-GB"/>
+        </w:rPr>
+        <w:t>sogetares</w:t>
+      </w:r>
+      <w:proofErr w:type="spellEnd"/>
+      <w:r>
+        <w:rPr>
+          <w:lang w:val="en-GB"/>
+        </w:rPr>
+        <w:t xml:space="preserve"> that IBM was </w:t>
+      </w:r>
+      <w:proofErr w:type="spellStart"/>
+      <w:r>
+        <w:rPr>
+          <w:lang w:val="en-GB"/>
+        </w:rPr>
+        <w:t>peodcug</w:t>
+      </w:r>
+      <w:proofErr w:type="spellEnd"/>
+      <w:r>
+        <w:rPr>
+          <w:lang w:val="en-GB"/>
+        </w:rPr>
+        <w:t xml:space="preserve"> ta this time to help </w:t>
+      </w:r>
+      <w:proofErr w:type="spellStart"/>
+      <w:r>
+        <w:rPr>
+          <w:lang w:val="en-GB"/>
+        </w:rPr>
+        <w:t>iragnisatina</w:t>
+      </w:r>
+      <w:proofErr w:type="spellEnd"/>
+      <w:r>
+        <w:rPr>
+          <w:lang w:val="en-GB"/>
+        </w:rPr>
+        <w:t xml:space="preserve"> </w:t>
+      </w:r>
+      <w:proofErr w:type="spellStart"/>
+      <w:r>
+        <w:rPr>
+          <w:lang w:val="en-GB"/>
+        </w:rPr>
+        <w:t>sna</w:t>
+      </w:r>
+      <w:proofErr w:type="spellEnd"/>
+      <w:r>
+        <w:rPr>
+          <w:lang w:val="en-GB"/>
+        </w:rPr>
+        <w:t xml:space="preserve"> </w:t>
+      </w:r>
+      <w:proofErr w:type="spellStart"/>
+      <w:r>
+        <w:rPr>
+          <w:lang w:val="en-GB"/>
+        </w:rPr>
+        <w:t>dcouorations</w:t>
+      </w:r>
+      <w:proofErr w:type="spellEnd"/>
+      <w:r>
+        <w:rPr>
+          <w:lang w:val="en-GB"/>
+        </w:rPr>
+        <w:t xml:space="preserve"> o achieve a</w:t>
+      </w:r>
+      <w:r>
+        <w:rPr>
+          <w:lang w:val="en-GB"/>
+        </w:rPr>
+        <w:t xml:space="preserve"> given kevel</w:t>
+      </w:r>
+      <w:r>
+        <w:rPr>
+          <w:lang w:val="en-GB"/>
+        </w:rPr>
+        <w:t xml:space="preserve"> of business  solution  proviso, </w:t>
+      </w:r>
       <w:bookmarkStart w:id="0" w:name="_GoBack"/>
       <w:bookmarkEnd w:id="0"/>
+      <w:r>
+        <w:rPr>
+          <w:lang w:val="en-GB"/>
+        </w:rPr>
+        <w:t xml:space="preserve"> from</w:t>
+      </w:r>
+      <w:r>
+        <w:rPr>
+          <w:lang w:val="en-GB"/>
+        </w:rPr>
+        <w:t xml:space="preserve"> </w:t>
+      </w:r>
     </w:p>
     <w:p>
       <w:pPr>
@@ -338,6 +1240,103 @@
     </w:sectPr>
   </w:body>
 </w:document>
+</file>
+
+<file path=word/numbering.xml><?xml version="1.0" encoding="utf-8"?>
+<w:numbering xmlns:wpc="http://schemas.microsoft.com/office/word/2010/wordprocessingCanvas" xmlns:mc="http://schemas.openxmlformats.org/markup-compatibility/2006" xmlns:o="urn:schemas-microsoft-com:office:office" xmlns:r="http://schemas.openxmlformats.org/officeDocument/2006/relationships" xmlns:m="http://schemas.openxmlformats.org/officeDocument/2006/math" xmlns:v="urn:schemas-microsoft-com:vml" xmlns:wp14="http://schemas.microsoft.com/office/word/2010/wordprocessingDrawing" xmlns:wp="http://schemas.openxmlformats.org/drawingml/2006/wordprocessingDrawing" xmlns:w10="urn:schemas-microsoft-com:office:word" xmlns:w="http://schemas.openxmlformats.org/wordprocessingml/2006/main" xmlns:w14="http://schemas.microsoft.com/office/word/2010/wordml" xmlns:w15="http://schemas.microsoft.com/office/word/2012/wordml" xmlns:wpg="http://schemas.microsoft.com/office/word/2010/wordprocessingGroup" xmlns:wpi="http://schemas.microsoft.com/office/word/2010/wordprocessingInk" xmlns:wne="http://schemas.microsoft.com/office/word/2006/wordml" xmlns:wps="http://schemas.microsoft.com/office/word/2010/wordprocessingShape" mc:Ignorable="w14 w15 wp14">
+  <w:abstractNum w:abstractNumId="0">
+    <w:nsid w:val="1CC2741F"/>
+    <w:multiLevelType w:val="hybridMultilevel"/>
+    <w:tmpl w:val="1F94F19A"/>
+    <w:lvl w:ilvl="0" w:tplc="0409000F">
+      <w:start w:val="1"/>
+      <w:numFmt w:val="decimal"/>
+      <w:lvlText w:val="%1."/>
+      <w:lvlJc w:val="left"/>
+      <w:pPr>
+        <w:ind w:left="720" w:hanging="360"/>
+      </w:pPr>
+      <w:rPr>
+        <w:rFonts w:hint="default"/>
+      </w:rPr>
+    </w:lvl>
+    <w:lvl w:ilvl="1" w:tplc="04090019" w:tentative="1">
+      <w:start w:val="1"/>
+      <w:numFmt w:val="lowerLetter"/>
+      <w:lvlText w:val="%2."/>
+      <w:lvlJc w:val="left"/>
+      <w:pPr>
+        <w:ind w:left="1440" w:hanging="360"/>
+      </w:pPr>
+    </w:lvl>
+    <w:lvl w:ilvl="2" w:tplc="0409001B" w:tentative="1">
+      <w:start w:val="1"/>
+      <w:numFmt w:val="lowerRoman"/>
+      <w:lvlText w:val="%3."/>
+      <w:lvlJc w:val="right"/>
+      <w:pPr>
+        <w:ind w:left="2160" w:hanging="180"/>
+      </w:pPr>
+    </w:lvl>
+    <w:lvl w:ilvl="3" w:tplc="0409000F" w:tentative="1">
+      <w:start w:val="1"/>
+      <w:numFmt w:val="decimal"/>
+      <w:lvlText w:val="%4."/>
+      <w:lvlJc w:val="left"/>
+      <w:pPr>
+        <w:ind w:left="2880" w:hanging="360"/>
+      </w:pPr>
+    </w:lvl>
+    <w:lvl w:ilvl="4" w:tplc="04090019" w:tentative="1">
+      <w:start w:val="1"/>
+      <w:numFmt w:val="lowerLetter"/>
+      <w:lvlText w:val="%5."/>
+      <w:lvlJc w:val="left"/>
+      <w:pPr>
+        <w:ind w:left="3600" w:hanging="360"/>
+      </w:pPr>
+    </w:lvl>
+    <w:lvl w:ilvl="5" w:tplc="0409001B" w:tentative="1">
+      <w:start w:val="1"/>
+      <w:numFmt w:val="lowerRoman"/>
+      <w:lvlText w:val="%6."/>
+      <w:lvlJc w:val="right"/>
+      <w:pPr>
+        <w:ind w:left="4320" w:hanging="180"/>
+      </w:pPr>
+    </w:lvl>
+    <w:lvl w:ilvl="6" w:tplc="0409000F" w:tentative="1">
+      <w:start w:val="1"/>
+      <w:numFmt w:val="decimal"/>
+      <w:lvlText w:val="%7."/>
+      <w:lvlJc w:val="left"/>
+      <w:pPr>
+        <w:ind w:left="5040" w:hanging="360"/>
+      </w:pPr>
+    </w:lvl>
+    <w:lvl w:ilvl="7" w:tplc="04090019" w:tentative="1">
+      <w:start w:val="1"/>
+      <w:numFmt w:val="lowerLetter"/>
+      <w:lvlText w:val="%8."/>
+      <w:lvlJc w:val="left"/>
+      <w:pPr>
+        <w:ind w:left="5760" w:hanging="360"/>
+      </w:pPr>
+    </w:lvl>
+    <w:lvl w:ilvl="8" w:tplc="0409001B" w:tentative="1">
+      <w:start w:val="1"/>
+      <w:numFmt w:val="lowerRoman"/>
+      <w:lvlText w:val="%9."/>
+      <w:lvlJc w:val="right"/>
+      <w:pPr>
+        <w:ind w:left="6480" w:hanging="180"/>
+      </w:pPr>
+    </w:lvl>
+  </w:abstractNum>
+  <w:num w:numId="1">
+    <w:abstractNumId w:val="0"/>
+  </w:num>
+</w:numbering>
 </file>
 
 <file path=word/styles.xml><?xml version="1.0" encoding="utf-8"?>
@@ -737,7 +1736,6 @@
   <w:style w:type="character" w:default="1" w:styleId="DefaultParagraphFont">
     <w:name w:val="Default Paragraph Font"/>
     <w:uiPriority w:val="1"/>
-    <w:semiHidden/>
     <w:unhideWhenUsed/>
   </w:style>
   <w:style w:type="table" w:default="1" w:styleId="TableNormal">
@@ -760,6 +1758,17 @@
     <w:uiPriority w:val="99"/>
     <w:semiHidden/>
     <w:unhideWhenUsed/>
+  </w:style>
+  <w:style w:type="paragraph" w:styleId="ListParagraph">
+    <w:name w:val="List Paragraph"/>
+    <w:basedOn w:val="Normal"/>
+    <w:uiPriority w:val="34"/>
+    <w:qFormat/>
+    <w:rsid w:val="001E6360"/>
+    <w:pPr>
+      <w:ind w:left="720"/>
+      <w:contextualSpacing/>
+    </w:pPr>
   </w:style>
 </w:styles>
 </file>

</xml_diff>